<commit_message>
klassen- und sequez-diagramm beschreibung (draft)
</commit_message>
<xml_diff>
--- a/doc/Lösungsskizze.docx
+++ b/doc/Lösungsskizze.docx
@@ -4,7 +4,7 @@
   <w:body>
     <w:p>
       <w:pPr>
-        <w:pStyle w:val="Title"/>
+        <w:pStyle w:val="Titel"/>
       </w:pPr>
       <w:r>
         <w:t>Lösungsskizze</w:t>
@@ -39,9 +39,10 @@
         <w:t xml:space="preserve"> Jan; Dietrich, Alexander; Zipper, Rafael</w:t>
       </w:r>
     </w:p>
-    <w:p>
-      <w:pPr>
-        <w:pStyle w:val="Heading2"/>
+    <w:p/>
+    <w:p>
+      <w:pPr>
+        <w:pStyle w:val="berschrift2"/>
         <w:jc w:val="both"/>
       </w:pPr>
       <w:r>
@@ -94,10 +95,13 @@
     </w:p>
     <w:p>
       <w:pPr>
-        <w:pStyle w:val="Heading2"/>
-        <w:jc w:val="both"/>
-      </w:pPr>
-      <w:r>
+        <w:pStyle w:val="berschrift2"/>
+        <w:jc w:val="both"/>
+      </w:pPr>
+      <w:r>
+        <w:rPr>
+          <w:noProof/>
+        </w:rPr>
         <w:drawing>
           <wp:anchor distT="0" distB="0" distL="114300" distR="114300" simplePos="0" relativeHeight="251659264" behindDoc="0" locked="0" layoutInCell="1" allowOverlap="1" wp14:anchorId="3A67ACB1" wp14:editId="2AC5B1FA">
             <wp:simplePos x="0" y="0"/>
@@ -187,13 +191,7 @@
         <w:t xml:space="preserve"> die CAD-Modelle, die von einem Architekten des Bauvorhabens zur Verfügung gestellt werden, in die Welt zu importieren. Das importierte Modell stellt den Mittelpunkt einer Szene dar</w:t>
       </w:r>
       <w:r>
-        <w:t xml:space="preserve">. Um die Szene zu vervollständigen, wird diese </w:t>
-      </w:r>
-      <w:r>
-        <w:t>im weiteren Umkreis durch Unity-Assets ergänzt</w:t>
-      </w:r>
-      <w:r>
-        <w:t xml:space="preserve">. Die Welt </w:t>
+        <w:t xml:space="preserve">. Um die Szene zu vervollständigen, wird diese im weiteren Umkreis durch Unity-Assets ergänzt. Die Welt </w:t>
       </w:r>
       <w:r>
         <w:t xml:space="preserve">umfasst eine bestimmte Anzahl an vorgefertigten leeren Szenen, die jeweils eine Bedienkonsole enthalten. </w:t>
@@ -213,15 +211,23 @@
     <w:p>
       <w:pPr>
         <w:rPr>
-          <w:rStyle w:val="SubtleEmphasis"/>
+          <w:rStyle w:val="SchwacheHervorhebung"/>
           <w:i w:val="0"/>
           <w:iCs w:val="0"/>
         </w:rPr>
       </w:pPr>
-    </w:p>
-    <w:p>
-      <w:pPr>
-        <w:pStyle w:val="Heading2"/>
+      <w:r>
+        <w:rPr>
+          <w:rStyle w:val="SchwacheHervorhebung"/>
+          <w:i w:val="0"/>
+          <w:iCs w:val="0"/>
+        </w:rPr>
+        <w:br w:type="page"/>
+      </w:r>
+    </w:p>
+    <w:p>
+      <w:pPr>
+        <w:pStyle w:val="berschrift2"/>
       </w:pPr>
       <w:r>
         <w:lastRenderedPageBreak/>
@@ -234,9 +240,25 @@
           <w:noProof/>
         </w:rPr>
         <w:drawing>
-          <wp:inline distT="0" distB="0" distL="0" distR="0" wp14:anchorId="40B69418" wp14:editId="6589C69C">
+          <wp:anchor distT="0" distB="0" distL="114300" distR="114300" simplePos="0" relativeHeight="251660288" behindDoc="1" locked="0" layoutInCell="1" allowOverlap="1" wp14:anchorId="40B69418" wp14:editId="0DAA6FE0">
+            <wp:simplePos x="0" y="0"/>
+            <wp:positionH relativeFrom="margin">
+              <wp:posOffset>613410</wp:posOffset>
+            </wp:positionH>
+            <wp:positionV relativeFrom="paragraph">
+              <wp:posOffset>6350</wp:posOffset>
+            </wp:positionV>
             <wp:extent cx="3847605" cy="2801887"/>
             <wp:effectExtent l="0" t="0" r="635" b="0"/>
+            <wp:wrapTight wrapText="bothSides">
+              <wp:wrapPolygon edited="0">
+                <wp:start x="0" y="0"/>
+                <wp:lineTo x="0" y="21443"/>
+                <wp:lineTo x="21497" y="21443"/>
+                <wp:lineTo x="21497" y="0"/>
+                <wp:lineTo x="0" y="0"/>
+              </wp:wrapPolygon>
+            </wp:wrapTight>
             <wp:docPr id="2" name="Graphic 2"/>
             <wp:cNvGraphicFramePr>
               <a:graphicFrameLocks xmlns:a="http://schemas.openxmlformats.org/drawingml/2006/main" noChangeAspect="1"/>
@@ -251,6 +273,9 @@
                   <pic:blipFill>
                     <a:blip r:embed="rId6">
                       <a:extLst>
+                        <a:ext uri="{28A0092B-C50C-407E-A947-70E740481C1C}">
+                          <a14:useLocalDpi xmlns:a14="http://schemas.microsoft.com/office/drawing/2010/main" val="0"/>
+                        </a:ext>
                         <a:ext uri="{96DAC541-7B7A-43D3-8B79-37D633B846F1}">
                           <asvg:svgBlip xmlns:asvg="http://schemas.microsoft.com/office/drawing/2016/SVG/main" r:embed="rId7"/>
                         </a:ext>
@@ -263,7 +288,7 @@
                   <pic:spPr>
                     <a:xfrm>
                       <a:off x="0" y="0"/>
-                      <a:ext cx="3857326" cy="2808966"/>
+                      <a:ext cx="3847605" cy="2801887"/>
                     </a:xfrm>
                     <a:prstGeom prst="rect">
                       <a:avLst/>
@@ -272,27 +297,192 @@
                 </pic:pic>
               </a:graphicData>
             </a:graphic>
-          </wp:inline>
+          </wp:anchor>
         </w:drawing>
       </w:r>
     </w:p>
+    <w:p>
+      <w:pPr>
+        <w:jc w:val="both"/>
+      </w:pPr>
+    </w:p>
+    <w:p>
+      <w:pPr>
+        <w:jc w:val="both"/>
+      </w:pPr>
+    </w:p>
+    <w:p>
+      <w:pPr>
+        <w:jc w:val="both"/>
+      </w:pPr>
+    </w:p>
+    <w:p>
+      <w:pPr>
+        <w:jc w:val="both"/>
+      </w:pPr>
+    </w:p>
+    <w:p>
+      <w:pPr>
+        <w:jc w:val="both"/>
+      </w:pPr>
+    </w:p>
+    <w:p>
+      <w:pPr>
+        <w:jc w:val="both"/>
+      </w:pPr>
+    </w:p>
+    <w:p>
+      <w:pPr>
+        <w:jc w:val="both"/>
+      </w:pPr>
+    </w:p>
+    <w:p>
+      <w:pPr>
+        <w:jc w:val="both"/>
+      </w:pPr>
+    </w:p>
+    <w:p>
+      <w:pPr>
+        <w:jc w:val="both"/>
+      </w:pPr>
+    </w:p>
+    <w:p>
+      <w:pPr>
+        <w:jc w:val="both"/>
+      </w:pPr>
+      <w:r>
+        <w:t xml:space="preserve">Das Klassendiagramm ist Hierarchisch aufgebaut. Die </w:t>
+      </w:r>
+      <w:proofErr w:type="spellStart"/>
+      <w:r>
+        <w:t>MainWorld</w:t>
+      </w:r>
+      <w:proofErr w:type="spellEnd"/>
+      <w:r>
+        <w:t xml:space="preserve"> </w:t>
+      </w:r>
+      <w:r>
+        <w:t xml:space="preserve">verwaltet hierbei den </w:t>
+      </w:r>
+      <w:r>
+        <w:t>Actor</w:t>
+      </w:r>
+      <w:r>
+        <w:t xml:space="preserve"> (Betrachter) die </w:t>
+      </w:r>
+      <w:proofErr w:type="spellStart"/>
+      <w:r>
+        <w:t>HubSection</w:t>
+      </w:r>
+      <w:proofErr w:type="spellEnd"/>
+      <w:r>
+        <w:t xml:space="preserve"> (</w:t>
+      </w:r>
+      <w:r>
+        <w:t>Startraum</w:t>
+      </w:r>
+      <w:r>
+        <w:t xml:space="preserve">) und </w:t>
+      </w:r>
+      <w:proofErr w:type="spellStart"/>
+      <w:r>
+        <w:t>StageSection</w:t>
+      </w:r>
+      <w:proofErr w:type="spellEnd"/>
+      <w:r>
+        <w:t xml:space="preserve"> (Szene). Da der Betrachter sich in VR befindet, müssen zusätzlich seine Hände und die Kamera beziehungsweise VR-Kamera als Klassen erfasst werden. Die </w:t>
+      </w:r>
+      <w:proofErr w:type="spellStart"/>
+      <w:r>
+        <w:t>HubSection</w:t>
+      </w:r>
+      <w:proofErr w:type="spellEnd"/>
+      <w:r>
+        <w:t xml:space="preserve"> und die </w:t>
+      </w:r>
+      <w:proofErr w:type="spellStart"/>
+      <w:r>
+        <w:t>StageSection</w:t>
+      </w:r>
+      <w:proofErr w:type="spellEnd"/>
+      <w:r>
+        <w:t xml:space="preserve"> enthalten </w:t>
+      </w:r>
+      <w:r>
+        <w:t>j</w:t>
+      </w:r>
+      <w:r>
+        <w:t xml:space="preserve">eweils </w:t>
+      </w:r>
+      <w:r>
+        <w:t xml:space="preserve">CAD-Modelle, Unity Assets und </w:t>
+      </w:r>
+      <w:proofErr w:type="spellStart"/>
+      <w:r>
+        <w:t>MapButton</w:t>
+      </w:r>
+      <w:proofErr w:type="spellEnd"/>
+      <w:r>
+        <w:t xml:space="preserve"> (Knöpfe) zur Navigation. Alle Klassen eines Unity-Projekts müssen von </w:t>
+      </w:r>
+      <w:proofErr w:type="spellStart"/>
+      <w:r>
+        <w:t>GameObject</w:t>
+      </w:r>
+      <w:proofErr w:type="spellEnd"/>
+      <w:r>
+        <w:t xml:space="preserve"> erben.</w:t>
+      </w:r>
+    </w:p>
+    <w:p>
+      <w:pPr>
+        <w:jc w:val="both"/>
+      </w:pPr>
+    </w:p>
+    <w:p>
+      <w:pPr>
+        <w:pStyle w:val="berschrift2"/>
+      </w:pPr>
+      <w:r>
+        <w:t>Sequenzdiagramm</w:t>
+      </w:r>
+    </w:p>
+    <w:p>
+      <w:pPr>
+        <w:jc w:val="both"/>
+      </w:pPr>
+      <w:r>
+        <w:t xml:space="preserve">Das folgende Sequenzdiagramm beschreibt </w:t>
+      </w:r>
+      <w:r>
+        <w:t>den groben Prozess, wie das Tool vom Betrachter verwendet werden kann. Hierbei befindet er sich anfangs im Startraum und wählt hier eine Szene aus. Sobald er die gewünschte Szene gefunden hat kann diese mit einer Handbewegung ausgewählt werden.</w:t>
+      </w:r>
+      <w:r>
+        <w:t xml:space="preserve"> Der Betrachter wird dann in die ausgewählte </w:t>
+      </w:r>
+      <w:r>
+        <w:t>Szene transportiert. Hier kann er sich umschauen und über einen weiteren Knopf zurück in den Startraum gelangen.</w:t>
+      </w:r>
+      <w:r>
+        <w:t xml:space="preserve"> Diese Sequenz kann beliebig oft mit unterschiedlichen Szenen wiederholt werden.</w:t>
+      </w:r>
+    </w:p>
+    <w:p>
+      <w:r>
+        <w:br w:type="page"/>
+      </w:r>
+    </w:p>
     <w:p/>
-    <w:p/>
-    <w:p/>
-    <w:p>
-      <w:r>
-        <w:rPr>
-          <w:noProof/>
-        </w:rPr>
-        <w:lastRenderedPageBreak/>
+    <w:p>
+      <w:r>
         <w:drawing>
-          <wp:anchor distT="0" distB="0" distL="114300" distR="114300" simplePos="0" relativeHeight="251658240" behindDoc="0" locked="0" layoutInCell="1" allowOverlap="1" wp14:anchorId="31859340" wp14:editId="65229634">
+          <wp:anchor distT="0" distB="0" distL="114300" distR="114300" simplePos="0" relativeHeight="251658240" behindDoc="0" locked="0" layoutInCell="1" allowOverlap="1" wp14:anchorId="31859340" wp14:editId="4C5133CA">
             <wp:simplePos x="0" y="0"/>
-            <wp:positionH relativeFrom="column">
-              <wp:posOffset>-246842</wp:posOffset>
+            <wp:positionH relativeFrom="margin">
+              <wp:align>center</wp:align>
             </wp:positionH>
             <wp:positionV relativeFrom="paragraph">
-              <wp:posOffset>287655</wp:posOffset>
+              <wp:posOffset>0</wp:posOffset>
             </wp:positionV>
             <wp:extent cx="6213088" cy="8110847"/>
             <wp:effectExtent l="0" t="0" r="0" b="5080"/>
@@ -338,12 +528,13 @@
           </wp:anchor>
         </w:drawing>
       </w:r>
-      <w:r>
-        <w:t>Sequenzdiagramm</w:t>
-      </w:r>
-    </w:p>
-    <w:p>
-      <w:r>
+    </w:p>
+    <w:p>
+      <w:pPr>
+        <w:pStyle w:val="berschrift2"/>
+      </w:pPr>
+      <w:r>
+        <w:lastRenderedPageBreak/>
         <w:t>Kanban Board</w:t>
       </w:r>
     </w:p>
@@ -758,15 +949,15 @@
     <w:lsdException w:name="Unresolved Mention" w:semiHidden="1" w:unhideWhenUsed="1"/>
     <w:lsdException w:name="Smart Link" w:semiHidden="1" w:unhideWhenUsed="1"/>
   </w:latentStyles>
-  <w:style w:type="paragraph" w:default="1" w:styleId="Normal">
+  <w:style w:type="paragraph" w:default="1" w:styleId="Standard">
     <w:name w:val="Normal"/>
     <w:qFormat/>
   </w:style>
-  <w:style w:type="paragraph" w:styleId="Heading2">
+  <w:style w:type="paragraph" w:styleId="berschrift2">
     <w:name w:val="heading 2"/>
-    <w:basedOn w:val="Normal"/>
-    <w:next w:val="Normal"/>
-    <w:link w:val="Heading2Char"/>
+    <w:basedOn w:val="Standard"/>
+    <w:next w:val="Standard"/>
+    <w:link w:val="berschrift2Zchn"/>
     <w:uiPriority w:val="9"/>
     <w:unhideWhenUsed/>
     <w:qFormat/>
@@ -784,13 +975,13 @@
       <w:szCs w:val="26"/>
     </w:rPr>
   </w:style>
-  <w:style w:type="character" w:default="1" w:styleId="DefaultParagraphFont">
+  <w:style w:type="character" w:default="1" w:styleId="Absatz-Standardschriftart">
     <w:name w:val="Default Paragraph Font"/>
     <w:uiPriority w:val="1"/>
     <w:semiHidden/>
     <w:unhideWhenUsed/>
   </w:style>
-  <w:style w:type="table" w:default="1" w:styleId="TableNormal">
+  <w:style w:type="table" w:default="1" w:styleId="NormaleTabelle">
     <w:name w:val="Normal Table"/>
     <w:uiPriority w:val="99"/>
     <w:semiHidden/>
@@ -805,17 +996,17 @@
       </w:tblCellMar>
     </w:tblPr>
   </w:style>
-  <w:style w:type="numbering" w:default="1" w:styleId="NoList">
+  <w:style w:type="numbering" w:default="1" w:styleId="KeineListe">
     <w:name w:val="No List"/>
     <w:uiPriority w:val="99"/>
     <w:semiHidden/>
     <w:unhideWhenUsed/>
   </w:style>
-  <w:style w:type="paragraph" w:styleId="Title">
+  <w:style w:type="paragraph" w:styleId="Titel">
     <w:name w:val="Title"/>
-    <w:basedOn w:val="Normal"/>
-    <w:next w:val="Normal"/>
-    <w:link w:val="TitleChar"/>
+    <w:basedOn w:val="Standard"/>
+    <w:next w:val="Standard"/>
+    <w:link w:val="TitelZchn"/>
     <w:uiPriority w:val="10"/>
     <w:qFormat/>
     <w:rsid w:val="00EC0CA4"/>
@@ -831,10 +1022,10 @@
       <w:szCs w:val="56"/>
     </w:rPr>
   </w:style>
-  <w:style w:type="character" w:customStyle="1" w:styleId="TitleChar">
-    <w:name w:val="Title Char"/>
-    <w:basedOn w:val="DefaultParagraphFont"/>
-    <w:link w:val="Title"/>
+  <w:style w:type="character" w:customStyle="1" w:styleId="TitelZchn">
+    <w:name w:val="Titel Zchn"/>
+    <w:basedOn w:val="Absatz-Standardschriftart"/>
+    <w:link w:val="Titel"/>
     <w:uiPriority w:val="10"/>
     <w:rsid w:val="00EC0CA4"/>
     <w:rPr>
@@ -845,9 +1036,9 @@
       <w:szCs w:val="56"/>
     </w:rPr>
   </w:style>
-  <w:style w:type="character" w:styleId="SubtleEmphasis">
+  <w:style w:type="character" w:styleId="SchwacheHervorhebung">
     <w:name w:val="Subtle Emphasis"/>
-    <w:basedOn w:val="DefaultParagraphFont"/>
+    <w:basedOn w:val="Absatz-Standardschriftart"/>
     <w:uiPriority w:val="19"/>
     <w:qFormat/>
     <w:rsid w:val="00774BD4"/>
@@ -857,10 +1048,10 @@
       <w:color w:val="404040" w:themeColor="text1" w:themeTint="BF"/>
     </w:rPr>
   </w:style>
-  <w:style w:type="character" w:customStyle="1" w:styleId="Heading2Char">
-    <w:name w:val="Heading 2 Char"/>
-    <w:basedOn w:val="DefaultParagraphFont"/>
-    <w:link w:val="Heading2"/>
+  <w:style w:type="character" w:customStyle="1" w:styleId="berschrift2Zchn">
+    <w:name w:val="Überschrift 2 Zchn"/>
+    <w:basedOn w:val="Absatz-Standardschriftart"/>
+    <w:link w:val="berschrift2"/>
     <w:uiPriority w:val="9"/>
     <w:rsid w:val="009C7D63"/>
     <w:rPr>

</xml_diff>